<commit_message>
Loss function is L1 + L2
</commit_message>
<xml_diff>
--- a/tensorflow笔记.docx
+++ b/tensorflow笔记.docx
@@ -382,9 +382,6 @@
       <w:pPr>
         <w:pStyle w:val="a3"/>
         <w:ind w:left="420" w:firstLineChars="0" w:firstLine="0"/>
-        <w:rPr>
-          <w:rFonts w:hint="eastAsia"/>
-        </w:rPr>
       </w:pPr>
       <w:proofErr w:type="gramStart"/>
       <w:r>
@@ -1094,9 +1091,6 @@
       <w:pPr>
         <w:pStyle w:val="a3"/>
         <w:ind w:left="420" w:firstLineChars="0" w:firstLine="0"/>
-        <w:rPr>
-          <w:rFonts w:hint="eastAsia"/>
-        </w:rPr>
       </w:pPr>
       <w:proofErr w:type="spellStart"/>
       <w:r>
@@ -1290,6 +1284,126 @@
       </w:r>
       <w:r>
         <w:t>的向量</w:t>
+      </w:r>
+    </w:p>
+    <w:p>
+      <w:pPr>
+        <w:pStyle w:val="a3"/>
+        <w:ind w:left="420" w:firstLineChars="0" w:firstLine="0"/>
+        <w:rPr>
+          <w:bCs/>
+        </w:rPr>
+      </w:pPr>
+      <w:proofErr w:type="spellStart"/>
+      <w:r>
+        <w:rPr>
+          <w:bCs/>
+        </w:rPr>
+        <w:t>tf.mul</w:t>
+      </w:r>
+      <w:proofErr w:type="spellEnd"/>
+      <w:r>
+        <w:rPr>
+          <w:bCs/>
+        </w:rPr>
+        <w:t xml:space="preserve">  </w:t>
+      </w:r>
+      <w:proofErr w:type="spellStart"/>
+      <w:r>
+        <w:rPr>
+          <w:bCs/>
+        </w:rPr>
+        <w:t>tf.sub</w:t>
+      </w:r>
+      <w:proofErr w:type="spellEnd"/>
+      <w:r>
+        <w:rPr>
+          <w:bCs/>
+        </w:rPr>
+        <w:t xml:space="preserve">   </w:t>
+      </w:r>
+      <w:proofErr w:type="spellStart"/>
+      <w:r>
+        <w:rPr>
+          <w:bCs/>
+        </w:rPr>
+        <w:t>tf.neg</w:t>
+      </w:r>
+      <w:proofErr w:type="spellEnd"/>
+      <w:r>
+        <w:rPr>
+          <w:bCs/>
+        </w:rPr>
+        <w:t xml:space="preserve"> </w:t>
+      </w:r>
+      <w:r>
+        <w:rPr>
+          <w:bCs/>
+        </w:rPr>
+        <w:t>已经废弃</w:t>
+      </w:r>
+      <w:r>
+        <w:rPr>
+          <w:bCs/>
+        </w:rPr>
+        <w:t> </w:t>
+      </w:r>
+    </w:p>
+    <w:p>
+      <w:pPr>
+        <w:pStyle w:val="a3"/>
+        <w:ind w:left="420" w:firstLineChars="0" w:firstLine="0"/>
+        <w:rPr>
+          <w:rFonts w:hint="eastAsia"/>
+        </w:rPr>
+      </w:pPr>
+      <w:r>
+        <w:rPr>
+          <w:bCs/>
+        </w:rPr>
+        <w:t>分别可用</w:t>
+      </w:r>
+      <w:proofErr w:type="spellStart"/>
+      <w:r>
+        <w:rPr>
+          <w:bCs/>
+        </w:rPr>
+        <w:t>tf.multiply</w:t>
+      </w:r>
+      <w:proofErr w:type="spellEnd"/>
+      <w:r>
+        <w:rPr>
+          <w:bCs/>
+        </w:rPr>
+        <w:t xml:space="preserve">  </w:t>
+      </w:r>
+      <w:proofErr w:type="spellStart"/>
+      <w:r>
+        <w:rPr>
+          <w:bCs/>
+        </w:rPr>
+        <w:t>tf.subtract</w:t>
+      </w:r>
+      <w:proofErr w:type="spellEnd"/>
+      <w:r>
+        <w:rPr>
+          <w:bCs/>
+        </w:rPr>
+        <w:t xml:space="preserve">  </w:t>
+      </w:r>
+      <w:proofErr w:type="spellStart"/>
+      <w:r>
+        <w:rPr>
+          <w:bCs/>
+        </w:rPr>
+        <w:t>tf.negative</w:t>
+      </w:r>
+      <w:proofErr w:type="spellEnd"/>
+      <w:r>
+        <w:rPr>
+          <w:bCs/>
+        </w:rPr>
+        <w:t>替代</w:t>
       </w:r>
     </w:p>
     <w:p>
@@ -1548,22 +1662,13 @@
       </w:r>
       <w:proofErr w:type="spellEnd"/>
       <w:r>
-        <w:t>(tf.nn.relu</w:t>
-      </w:r>
-      <w:r>
-        <w:t>6</w:t>
-      </w:r>
-      <w:r>
-        <w:t>([-3., 3., 10.])))</w:t>
+        <w:t>(tf.nn.relu6([-3., 3., 10.])))</w:t>
       </w:r>
     </w:p>
     <w:p>
       <w:pPr>
         <w:pStyle w:val="a3"/>
         <w:ind w:leftChars="250" w:left="700" w:firstLineChars="0" w:firstLine="0"/>
-        <w:rPr>
-          <w:rFonts w:hint="eastAsia"/>
-        </w:rPr>
       </w:pPr>
       <w:r>
         <w:t>[0.</w:t>
@@ -1574,12 +1679,7 @@
       </w:r>
       <w:r>
         <w:tab/>
-      </w:r>
-      <w:r>
-        <w:t>6</w:t>
-      </w:r>
-      <w:r>
-        <w:t>.]</w:t>
+        <w:t>6.]</w:t>
       </w:r>
     </w:p>
     <w:p>
@@ -1590,9 +1690,6 @@
           <w:numId w:val="9"/>
         </w:numPr>
         <w:ind w:firstLineChars="0"/>
-        <w:rPr>
-          <w:rFonts w:hint="eastAsia"/>
-        </w:rPr>
       </w:pPr>
       <w:r>
         <w:rPr>
@@ -1767,9 +1864,6 @@
           <w:numId w:val="9"/>
         </w:numPr>
         <w:ind w:firstLineChars="0"/>
-        <w:rPr>
-          <w:rFonts w:hint="eastAsia"/>
-        </w:rPr>
       </w:pPr>
       <w:proofErr w:type="spellStart"/>
       <w:r>
@@ -1817,10 +1911,7 @@
       </w:r>
       <w:proofErr w:type="spellStart"/>
       <w:r>
-        <w:t>tf.nn.</w:t>
-      </w:r>
-      <w:r>
-        <w:t>softsign</w:t>
+        <w:t>tf.nn.softsign</w:t>
       </w:r>
       <w:proofErr w:type="spellEnd"/>
       <w:r>
@@ -1852,9 +1943,6 @@
           <w:numId w:val="9"/>
         </w:numPr>
         <w:ind w:firstLineChars="0"/>
-        <w:rPr>
-          <w:rFonts w:hint="eastAsia"/>
-        </w:rPr>
       </w:pPr>
       <w:proofErr w:type="spellStart"/>
       <w:r>
@@ -1909,10 +1997,7 @@
       </w:r>
       <w:proofErr w:type="spellStart"/>
       <w:r>
-        <w:t>tf.nn.</w:t>
-      </w:r>
-      <w:r>
-        <w:t>softplus</w:t>
+        <w:t>tf.nn.softplus</w:t>
       </w:r>
       <w:proofErr w:type="spellEnd"/>
       <w:r>
@@ -2048,6 +2133,185 @@
     </w:p>
     <w:p>
       <w:pPr>
+        <w:pStyle w:val="a3"/>
+        <w:numPr>
+          <w:ilvl w:val="0"/>
+          <w:numId w:val="7"/>
+        </w:numPr>
+        <w:ind w:firstLineChars="0"/>
+      </w:pPr>
+      <w:r>
+        <w:t>变量的优化算法</w:t>
+      </w:r>
+    </w:p>
+    <w:p>
+      <w:pPr>
+        <w:pStyle w:val="a3"/>
+        <w:numPr>
+          <w:ilvl w:val="0"/>
+          <w:numId w:val="9"/>
+        </w:numPr>
+        <w:ind w:firstLineChars="0"/>
+      </w:pPr>
+      <w:r>
+        <w:rPr>
+          <w:rFonts w:hint="eastAsia"/>
+        </w:rPr>
+        <w:t>标准的梯度下降法</w:t>
+      </w:r>
+    </w:p>
+    <w:p>
+      <w:pPr>
+        <w:pStyle w:val="a3"/>
+        <w:ind w:left="840" w:firstLineChars="0" w:firstLine="0"/>
+      </w:pPr>
+      <w:proofErr w:type="spellStart"/>
+      <w:r>
+        <w:rPr>
+          <w:rFonts w:hint="eastAsia"/>
+        </w:rPr>
+        <w:t>tf.train.GradientDescentOptimizer</w:t>
+      </w:r>
+      <w:proofErr w:type="spellEnd"/>
+      <w:r>
+        <w:rPr>
+          <w:rFonts w:hint="eastAsia"/>
+        </w:rPr>
+        <w:t>()</w:t>
+      </w:r>
+      <w:r>
+        <w:rPr>
+          <w:rFonts w:hint="eastAsia"/>
+        </w:rPr>
+        <w:t>函数有时容易陷入局部最优</w:t>
+      </w:r>
+    </w:p>
+    <w:p>
+      <w:pPr>
+        <w:pStyle w:val="a3"/>
+        <w:numPr>
+          <w:ilvl w:val="0"/>
+          <w:numId w:val="9"/>
+        </w:numPr>
+        <w:ind w:firstLineChars="0"/>
+      </w:pPr>
+      <w:proofErr w:type="spellStart"/>
+      <w:r>
+        <w:t>tf.train.</w:t>
+      </w:r>
+      <w:r>
+        <w:rPr>
+          <w:rFonts w:hint="eastAsia"/>
+        </w:rPr>
+        <w:t>Mo</w:t>
+      </w:r>
+      <w:r>
+        <w:t>mentumOptimizer</w:t>
+      </w:r>
+      <w:proofErr w:type="spellEnd"/>
+      <w:r>
+        <w:t>()</w:t>
+      </w:r>
+      <w:r>
+        <w:t>函数</w:t>
+      </w:r>
+      <w:r>
+        <w:t>会把前段时间的梯度</w:t>
+      </w:r>
+      <w:proofErr w:type="gramStart"/>
+      <w:r>
+        <w:t>下降值考虑</w:t>
+      </w:r>
+      <w:proofErr w:type="gramEnd"/>
+      <w:r>
+        <w:t>在内</w:t>
+      </w:r>
+    </w:p>
+    <w:p>
+      <w:pPr>
+        <w:pStyle w:val="a3"/>
+        <w:numPr>
+          <w:ilvl w:val="0"/>
+          <w:numId w:val="9"/>
+        </w:numPr>
+        <w:ind w:firstLineChars="0"/>
+      </w:pPr>
+      <w:proofErr w:type="spellStart"/>
+      <w:r>
+        <w:t>tf.train.AdagradOptimizer</w:t>
+      </w:r>
+      <w:proofErr w:type="spellEnd"/>
+      <w:r>
+        <w:t>()</w:t>
+      </w:r>
+      <w:r>
+        <w:t>函数</w:t>
+      </w:r>
+      <w:r>
+        <w:t>会在变量变化较小时采用较大的步伐，变化较大时采用较小的步伐。但是容易出现梯度快速变零</w:t>
+      </w:r>
+    </w:p>
+    <w:p>
+      <w:pPr>
+        <w:pStyle w:val="a3"/>
+        <w:numPr>
+          <w:ilvl w:val="0"/>
+          <w:numId w:val="9"/>
+        </w:numPr>
+        <w:ind w:firstLineChars="0"/>
+      </w:pPr>
+      <w:r>
+        <w:t>为了避免梯度快速变零，限制使用的步数。</w:t>
+      </w:r>
+      <w:proofErr w:type="spellStart"/>
+      <w:r>
+        <w:rPr>
+          <w:rFonts w:hint="eastAsia"/>
+        </w:rPr>
+        <w:t>t</w:t>
+      </w:r>
+      <w:r>
+        <w:t>f.train.AdadeltaOptimizer</w:t>
+      </w:r>
+      <w:proofErr w:type="spellEnd"/>
+      <w:r>
+        <w:t>()</w:t>
+      </w:r>
+      <w:r>
+        <w:t>函数</w:t>
+      </w:r>
+    </w:p>
+    <w:p>
+      <w:pPr>
+        <w:pStyle w:val="a3"/>
+        <w:numPr>
+          <w:ilvl w:val="0"/>
+          <w:numId w:val="9"/>
+        </w:numPr>
+        <w:ind w:firstLineChars="0"/>
+      </w:pPr>
+      <w:r>
+        <w:t>更多梯度下降算法，参考：</w:t>
+      </w:r>
+    </w:p>
+    <w:p>
+      <w:pPr>
+        <w:pStyle w:val="a3"/>
+        <w:ind w:left="840" w:firstLineChars="0" w:firstLine="0"/>
+      </w:pPr>
+      <w:hyperlink r:id="rId7" w:history="1">
+        <w:r>
+          <w:rPr>
+            <w:rStyle w:val="a6"/>
+          </w:rPr>
+          <w:t>https://www.tensorflow.org/api_docs/python/train/optimizers</w:t>
+        </w:r>
+      </w:hyperlink>
+    </w:p>
+    <w:p>
+      <w:pPr>
+        <w:pStyle w:val="a3"/>
+        <w:ind w:left="840" w:firstLineChars="0" w:firstLine="0"/>
         <w:rPr>
           <w:rFonts w:hint="eastAsia"/>
         </w:rPr>
@@ -2070,7 +2334,7 @@
   <w:abstractNum w:abstractNumId="0">
     <w:nsid w:val="06E23EB3"/>
     <w:multiLevelType w:val="hybridMultilevel"/>
-    <w:tmpl w:val="9F2CD848"/>
+    <w:tmpl w:val="2AB4A66E"/>
     <w:lvl w:ilvl="0" w:tplc="0409000F">
       <w:start w:val="1"/>
       <w:numFmt w:val="decimal"/>
@@ -2156,7 +2420,7 @@
   <w:abstractNum w:abstractNumId="1">
     <w:nsid w:val="08E20002"/>
     <w:multiLevelType w:val="hybridMultilevel"/>
-    <w:tmpl w:val="73D07BD0"/>
+    <w:tmpl w:val="C65C6120"/>
     <w:lvl w:ilvl="0" w:tplc="04090001">
       <w:start w:val="1"/>
       <w:numFmt w:val="bullet"/>
@@ -3481,6 +3745,46 @@
       <w:ind w:firstLineChars="200" w:firstLine="420"/>
     </w:pPr>
   </w:style>
+  <w:style w:type="character" w:styleId="a4">
+    <w:name w:val="Strong"/>
+    <w:basedOn w:val="a0"/>
+    <w:uiPriority w:val="22"/>
+    <w:qFormat/>
+    <w:rsid w:val="00B05BE6"/>
+    <w:rPr>
+      <w:b/>
+      <w:bCs/>
+    </w:rPr>
+  </w:style>
+  <w:style w:type="paragraph" w:styleId="a5">
+    <w:name w:val="Normal (Web)"/>
+    <w:basedOn w:val="a"/>
+    <w:uiPriority w:val="99"/>
+    <w:unhideWhenUsed/>
+    <w:rsid w:val="00B05BE6"/>
+    <w:pPr>
+      <w:widowControl/>
+      <w:spacing w:before="100" w:beforeAutospacing="1" w:after="100" w:afterAutospacing="1"/>
+      <w:jc w:val="left"/>
+    </w:pPr>
+    <w:rPr>
+      <w:rFonts w:ascii="宋体" w:eastAsia="宋体" w:hAnsi="宋体" w:cs="宋体"/>
+      <w:kern w:val="0"/>
+      <w:sz w:val="24"/>
+      <w:szCs w:val="24"/>
+    </w:rPr>
+  </w:style>
+  <w:style w:type="character" w:styleId="a6">
+    <w:name w:val="Hyperlink"/>
+    <w:basedOn w:val="a0"/>
+    <w:uiPriority w:val="99"/>
+    <w:unhideWhenUsed/>
+    <w:rsid w:val="00585366"/>
+    <w:rPr>
+      <w:color w:val="0563C1" w:themeColor="hyperlink"/>
+      <w:u w:val="single"/>
+    </w:rPr>
+  </w:style>
 </w:styles>
 </file>
 

</xml_diff>

<commit_message>
KNN computed with mixed distance
</commit_message>
<xml_diff>
--- a/tensorflow笔记.docx
+++ b/tensorflow笔记.docx
@@ -1640,6 +1640,61 @@
     <w:p>
       <w:pPr>
         <w:pStyle w:val="a3"/>
+        <w:numPr>
+          <w:ilvl w:val="0"/>
+          <w:numId w:val="7"/>
+        </w:numPr>
+        <w:ind w:firstLineChars="0"/>
+        <w:rPr>
+          <w:rFonts w:hint="eastAsia"/>
+        </w:rPr>
+      </w:pPr>
+      <w:r>
+        <w:rPr>
+          <w:rFonts w:hint="eastAsia"/>
+        </w:rPr>
+        <w:t>edit_distance()</w:t>
+      </w:r>
+      <w:r>
+        <w:rPr>
+          <w:rFonts w:hint="eastAsia"/>
+        </w:rPr>
+        <w:t>函数仅仅接收稀疏</w:t>
+      </w:r>
+      <w:r>
+        <w:rPr>
+          <w:rFonts w:hint="eastAsia"/>
+        </w:rPr>
+        <w:t>tensor</w:t>
+      </w:r>
+    </w:p>
+    <w:p>
+      <w:pPr>
+        <w:pStyle w:val="a3"/>
+        <w:ind w:left="420" w:firstLineChars="0" w:firstLine="0"/>
+      </w:pPr>
+      <w:r>
+        <w:t>SparseTensorValue()</w:t>
+      </w:r>
+      <w:r>
+        <w:t>函数是创建稀疏</w:t>
+      </w:r>
+      <w:r>
+        <w:t>tensor</w:t>
+      </w:r>
+      <w:r>
+        <w:t>的一个方式，它接受索引、值和稀疏</w:t>
+      </w:r>
+      <w:r>
+        <w:t>tensor</w:t>
+      </w:r>
+      <w:r>
+        <w:t>的形状</w:t>
+      </w:r>
+    </w:p>
+    <w:p>
+      <w:pPr>
+        <w:pStyle w:val="a3"/>
         <w:ind w:left="420" w:firstLineChars="0" w:firstLine="0"/>
         <w:rPr>
           <w:rFonts w:hint="eastAsia"/>
@@ -1663,7 +1718,7 @@
   <w:abstractNum w:abstractNumId="0">
     <w:nsid w:val="06E23EB3"/>
     <w:multiLevelType w:val="hybridMultilevel"/>
-    <w:tmpl w:val="EC54EF42"/>
+    <w:tmpl w:val="2A429400"/>
     <w:lvl w:ilvl="0" w:tplc="0409000F">
       <w:start w:val="1"/>
       <w:numFmt w:val="decimal"/>

</xml_diff>